<commit_message>
finish write up next
</commit_message>
<xml_diff>
--- a/homework1/homework_1.docx
+++ b/homework1/homework_1.docx
@@ -791,13 +791,13 @@
         </w:rPr>
         <w:lastRenderedPageBreak/>
         <w:drawing>
-          <wp:anchor distT="0" distB="0" distL="114300" distR="114300" simplePos="0" relativeHeight="251659264" behindDoc="0" locked="0" layoutInCell="1" allowOverlap="1" wp14:anchorId="6E597A41" wp14:editId="51120EDF">
+          <wp:anchor distT="0" distB="0" distL="114300" distR="114300" simplePos="0" relativeHeight="251659264" behindDoc="0" locked="0" layoutInCell="1" allowOverlap="1" wp14:anchorId="6E597A41" wp14:editId="3B34E391">
             <wp:simplePos x="0" y="0"/>
             <wp:positionH relativeFrom="column">
-              <wp:posOffset>3984907</wp:posOffset>
+              <wp:posOffset>3883025</wp:posOffset>
             </wp:positionH>
             <wp:positionV relativeFrom="paragraph">
-              <wp:posOffset>361738</wp:posOffset>
+              <wp:posOffset>0</wp:posOffset>
             </wp:positionV>
             <wp:extent cx="2202180" cy="3837305"/>
             <wp:effectExtent l="0" t="0" r="0" b="0"/>
@@ -943,70 +943,151 @@
     <w:p/>
     <w:p/>
     <w:p/>
+    <w:p/>
     <w:p>
+      <w:r>
+        <w:rPr>
+          <w:highlight w:val="yellow"/>
+        </w:rPr>
+        <w:t>I guess now explain wtf this thing is and maybe double check me formatting?</w:t>
+      </w:r>
+      <w:r>
+        <w:t xml:space="preserve"> </w:t>
+      </w:r>
+    </w:p>
+    <w:p>
       <w:pPr>
         <w:pStyle w:val="Heading1"/>
-        <w:numPr>
-          <w:ilvl w:val="0"/>
-          <w:numId w:val="0"/>
-        </w:numPr>
-      </w:pPr>
+      </w:pPr>
+      <w:r>
+        <w:t>Description OF</w:t>
+      </w:r>
+      <w:r>
+        <w:t xml:space="preserve"> </w:t>
+      </w:r>
+      <w:r>
+        <w:t>Task</w:t>
+      </w:r>
+      <w:r>
+        <w:t xml:space="preserve"> 2</w:t>
+      </w:r>
+    </w:p>
+    <w:p>
+      <w:r>
+        <w:t xml:space="preserve">The goal of Task 2 is </w:t>
+      </w:r>
+      <w:r>
+        <w:t xml:space="preserve">the same as the goal of Task 1: to generate a dataset of four classes with a given mean and a given covariance matrix. The difference, however, is that the covariance matrix has been altered from </w:t>
+      </w:r>
+      <w:r>
+        <w:t>[[0.1,0], [0,0.1]]</w:t>
+      </w:r>
+      <w:r>
+        <w:t xml:space="preserve"> to </w:t>
+      </w:r>
+      <w:r>
+        <w:t>[[1</w:t>
+      </w:r>
+      <w:r>
+        <w:t>.0</w:t>
+      </w:r>
+      <w:r>
+        <w:t>,0], [0,</w:t>
+      </w:r>
+      <w:r>
+        <w:t>1.0</w:t>
+      </w:r>
+      <w:r>
+        <w:t>]]</w:t>
+      </w:r>
+      <w:r>
+        <w:t xml:space="preserve">, thus inducing more variance in our generated dataset. The same code that was utilized in part 1 was recycled for use in part 2. A screenshot of this code was included on the following page for ease of understanding. Note that the covariance matrix values have been changed as indicated but the rest of the code has been unchanged. The data was also reorganized in JMP Pro 16 to fit the needs for a Naïve-Bayes analysis. This screenshot has been excluded and if needed, an idea of the format can be referenced from Task 1. </w:t>
+      </w:r>
+    </w:p>
+    <w:p>
+      <w:pPr>
+        <w:jc w:val="center"/>
+      </w:pPr>
+      <w:r>
+        <w:rPr>
+          <w:noProof/>
+        </w:rPr>
+        <w:lastRenderedPageBreak/>
+        <w:drawing>
+          <wp:inline distT="0" distB="0" distL="0" distR="0" wp14:anchorId="63EA3735" wp14:editId="5CB71008">
+            <wp:extent cx="5614442" cy="2664178"/>
+            <wp:effectExtent l="0" t="0" r="0" b="3175"/>
+            <wp:docPr id="11" name="Picture 11" descr="Graphical user interface, text&#10;&#10;Description automatically generated"/>
+            <wp:cNvGraphicFramePr>
+              <a:graphicFrameLocks xmlns:a="http://schemas.openxmlformats.org/drawingml/2006/main" noChangeAspect="1"/>
+            </wp:cNvGraphicFramePr>
+            <a:graphic xmlns:a="http://schemas.openxmlformats.org/drawingml/2006/main">
+              <a:graphicData uri="http://schemas.openxmlformats.org/drawingml/2006/picture">
+                <pic:pic xmlns:pic="http://schemas.openxmlformats.org/drawingml/2006/picture">
+                  <pic:nvPicPr>
+                    <pic:cNvPr id="11" name="Picture 11" descr="Graphical user interface, text&#10;&#10;Description automatically generated"/>
+                    <pic:cNvPicPr/>
+                  </pic:nvPicPr>
+                  <pic:blipFill>
+                    <a:blip r:embed="rId18"/>
+                    <a:stretch>
+                      <a:fillRect/>
+                    </a:stretch>
+                  </pic:blipFill>
+                  <pic:spPr>
+                    <a:xfrm>
+                      <a:off x="0" y="0"/>
+                      <a:ext cx="5654378" cy="2683129"/>
+                    </a:xfrm>
+                    <a:prstGeom prst="rect">
+                      <a:avLst/>
+                    </a:prstGeom>
+                  </pic:spPr>
+                </pic:pic>
+              </a:graphicData>
+            </a:graphic>
+          </wp:inline>
+        </w:drawing>
+      </w:r>
     </w:p>
     <w:p/>
     <w:p>
-      <w:r>
-        <w:t xml:space="preserve">I guess now explain wtf this thing is and maybe double check me formatting? </w:t>
+      <w:pPr>
+        <w:pStyle w:val="Heading1"/>
+      </w:pPr>
+      <w:r>
+        <w:t>Summary</w:t>
       </w:r>
     </w:p>
     <w:p>
-      <w:pPr>
-        <w:pStyle w:val="Heading1"/>
-      </w:pPr>
-      <w:r>
-        <w:t>Description OF</w:t>
-      </w:r>
-      <w:r>
-        <w:t xml:space="preserve"> </w:t>
-      </w:r>
-      <w:r>
-        <w:t>Task</w:t>
-      </w:r>
-      <w:r>
-        <w:t xml:space="preserve"> 2</w:t>
+      <w:r>
+        <w:t xml:space="preserve">The Naïve-Bayes classifier is a simple classifying method that applies Bayes’ theorem with a strong assumption of independence between features. </w:t>
+      </w:r>
+      <w:r>
+        <w:t xml:space="preserve">The essence of Bayes’ theorem is that it allows us to find the probability of some event A happening given that another event B has occurred. The independence assumption that was previously mentioned is again that our events are independent of each other. </w:t>
       </w:r>
     </w:p>
     <w:p>
       <w:r>
-        <w:t xml:space="preserve">The goal of Task 2 is </w:t>
-      </w:r>
+        <w:rPr>
+          <w:highlight w:val="yellow"/>
+        </w:rPr>
+        <w:t xml:space="preserve">This model assigns class labels </w:t>
+      </w:r>
+      <w:proofErr w:type="gramStart"/>
+      <w:r>
+        <w:rPr>
+          <w:highlight w:val="yellow"/>
+        </w:rPr>
+        <w:t>to ?????</w:t>
+      </w:r>
+      <w:proofErr w:type="gramEnd"/>
     </w:p>
-    <w:p>
-      <w:pPr>
-        <w:pStyle w:val="Heading1"/>
-      </w:pPr>
-      <w:r>
-        <w:t>Summary</w:t>
-      </w:r>
-    </w:p>
-    <w:p>
-      <w:r>
-        <w:t xml:space="preserve">Briefly describe what you learned from this assignment and ways you could improve your </w:t>
-      </w:r>
-      <w:r>
-        <w:t>solutions</w:t>
-      </w:r>
-      <w:r>
-        <w:t>.</w:t>
-      </w:r>
-    </w:p>
-    <w:p/>
-    <w:p/>
-    <w:p/>
     <w:bookmarkEnd w:id="1"/>
     <w:p/>
     <w:sectPr>
-      <w:headerReference w:type="default" r:id="rId18"/>
-      <w:footerReference w:type="default" r:id="rId19"/>
+      <w:headerReference w:type="default" r:id="rId19"/>
+      <w:footerReference w:type="default" r:id="rId20"/>
       <w:pgSz w:w="12240" w:h="15840"/>
       <w:pgMar w:top="1440" w:right="1440" w:bottom="1440" w:left="1440" w:header="576" w:footer="360" w:gutter="0"/>
       <w:pgNumType w:start="1"/>

</xml_diff>